<commit_message>
update modelos e input
</commit_message>
<xml_diff>
--- a/modelos/contratoHonorarios.docx
+++ b/modelos/contratoHonorarios.docx
@@ -150,7 +150,17 @@
                 <w:color w:val="000000"/>
                 <w:lang w:eastAsia="pt-BR"/>
               </w:rPr>
-              <w:t>Nacionalidade: BRASILEIRO(A)</w:t>
+              <w:t xml:space="preserve">Nacionalidade: </w:t>
+            </w:r>
+            <w:r>
+              <w:rPr>
+                <w:rFonts w:ascii="Calibri" w:eastAsia="Times New Roman" w:hAnsi="Calibri" w:cs="Calibri"/>
+                <w:b/>
+                <w:bCs/>
+                <w:color w:val="000000"/>
+                <w:lang w:eastAsia="pt-BR"/>
+              </w:rPr>
+              <w:t>{{nacionalidade}}</w:t>
             </w:r>
           </w:p>
         </w:tc>
@@ -191,7 +201,39 @@
                 <w:color w:val="000000"/>
                 <w:lang w:eastAsia="pt-BR"/>
               </w:rPr>
-              <w:t>Estado Civil: SOLTEIRO</w:t>
+              <w:t xml:space="preserve">Estado Civil: </w:t>
+            </w:r>
+            <w:r>
+              <w:rPr>
+                <w:rFonts w:ascii="Calibri" w:eastAsia="Times New Roman" w:hAnsi="Calibri" w:cs="Calibri"/>
+                <w:b/>
+                <w:bCs/>
+                <w:color w:val="000000"/>
+                <w:lang w:eastAsia="pt-BR"/>
+              </w:rPr>
+              <w:t>{{</w:t>
+            </w:r>
+            <w:proofErr w:type="spellStart"/>
+            <w:r>
+              <w:rPr>
+                <w:rFonts w:ascii="Calibri" w:eastAsia="Times New Roman" w:hAnsi="Calibri" w:cs="Calibri"/>
+                <w:b/>
+                <w:bCs/>
+                <w:color w:val="000000"/>
+                <w:lang w:eastAsia="pt-BR"/>
+              </w:rPr>
+              <w:t>estadoCivil</w:t>
+            </w:r>
+            <w:proofErr w:type="spellEnd"/>
+            <w:r>
+              <w:rPr>
+                <w:rFonts w:ascii="Calibri" w:eastAsia="Times New Roman" w:hAnsi="Calibri" w:cs="Calibri"/>
+                <w:b/>
+                <w:bCs/>
+                <w:color w:val="000000"/>
+                <w:lang w:eastAsia="pt-BR"/>
+              </w:rPr>
+              <w:t>}}</w:t>
             </w:r>
           </w:p>
         </w:tc>
@@ -238,7 +280,7 @@
                 <w:color w:val="000000"/>
                 <w:lang w:eastAsia="pt-BR"/>
               </w:rPr>
-              <w:t>PEDREIRO</w:t>
+              <w:t>{{profissão}}</w:t>
             </w:r>
           </w:p>
         </w:tc>
@@ -274,27 +316,17 @@
                 <w:color w:val="000000"/>
                 <w:lang w:eastAsia="pt-BR"/>
               </w:rPr>
-              <w:t>FONE: 4</w:t>
-            </w:r>
-            <w:r>
-              <w:rPr>
-                <w:rFonts w:ascii="Calibri" w:eastAsia="Times New Roman" w:hAnsi="Calibri" w:cs="Calibri"/>
-                <w:b/>
-                <w:bCs/>
-                <w:color w:val="000000"/>
-                <w:lang w:eastAsia="pt-BR"/>
-              </w:rPr>
-              <w:t>7-9</w:t>
-            </w:r>
-            <w:r>
-              <w:rPr>
-                <w:rFonts w:ascii="Calibri" w:eastAsia="Times New Roman" w:hAnsi="Calibri" w:cs="Calibri"/>
-                <w:b/>
-                <w:bCs/>
-                <w:color w:val="000000"/>
-                <w:lang w:eastAsia="pt-BR"/>
-              </w:rPr>
-              <w:t>9733-4601 OU 47 9 9976-8577</w:t>
+              <w:t xml:space="preserve">FONE: </w:t>
+            </w:r>
+            <w:r>
+              <w:rPr>
+                <w:rFonts w:ascii="Calibri" w:eastAsia="Times New Roman" w:hAnsi="Calibri" w:cs="Calibri"/>
+                <w:b/>
+                <w:bCs/>
+                <w:color w:val="000000"/>
+                <w:lang w:eastAsia="pt-BR"/>
+              </w:rPr>
+              <w:t>{{fone}}</w:t>
             </w:r>
           </w:p>
         </w:tc>
@@ -346,7 +378,29 @@
                 <w:color w:val="000000"/>
                 <w:lang w:eastAsia="pt-BR"/>
               </w:rPr>
-              <w:t>076.336.989-69</w:t>
+              <w:t>{{</w:t>
+            </w:r>
+            <w:proofErr w:type="spellStart"/>
+            <w:r>
+              <w:rPr>
+                <w:rFonts w:ascii="Calibri" w:eastAsia="Times New Roman" w:hAnsi="Calibri" w:cs="Calibri"/>
+                <w:b/>
+                <w:bCs/>
+                <w:color w:val="000000"/>
+                <w:lang w:eastAsia="pt-BR"/>
+              </w:rPr>
+              <w:t>cpf</w:t>
+            </w:r>
+            <w:proofErr w:type="spellEnd"/>
+            <w:r>
+              <w:rPr>
+                <w:rFonts w:ascii="Calibri" w:eastAsia="Times New Roman" w:hAnsi="Calibri" w:cs="Calibri"/>
+                <w:b/>
+                <w:bCs/>
+                <w:color w:val="000000"/>
+                <w:lang w:eastAsia="pt-BR"/>
+              </w:rPr>
+              <w:t>}}</w:t>
             </w:r>
           </w:p>
         </w:tc>
@@ -393,7 +447,39 @@
                 <w:color w:val="000000"/>
                 <w:lang w:eastAsia="pt-BR"/>
               </w:rPr>
-              <w:t xml:space="preserve"> 55519378</w:t>
+              <w:t xml:space="preserve"> </w:t>
+            </w:r>
+            <w:r>
+              <w:rPr>
+                <w:rFonts w:ascii="Calibri" w:eastAsia="Times New Roman" w:hAnsi="Calibri" w:cs="Calibri"/>
+                <w:b/>
+                <w:bCs/>
+                <w:color w:val="000000"/>
+                <w:lang w:eastAsia="pt-BR"/>
+              </w:rPr>
+              <w:t>{{</w:t>
+            </w:r>
+            <w:proofErr w:type="spellStart"/>
+            <w:r>
+              <w:rPr>
+                <w:rFonts w:ascii="Calibri" w:eastAsia="Times New Roman" w:hAnsi="Calibri" w:cs="Calibri"/>
+                <w:b/>
+                <w:bCs/>
+                <w:color w:val="000000"/>
+                <w:lang w:eastAsia="pt-BR"/>
+              </w:rPr>
+              <w:t>rg</w:t>
+            </w:r>
+            <w:proofErr w:type="spellEnd"/>
+            <w:r>
+              <w:rPr>
+                <w:rFonts w:ascii="Calibri" w:eastAsia="Times New Roman" w:hAnsi="Calibri" w:cs="Calibri"/>
+                <w:b/>
+                <w:bCs/>
+                <w:color w:val="000000"/>
+                <w:lang w:eastAsia="pt-BR"/>
+              </w:rPr>
+              <w:t>}}</w:t>
             </w:r>
           </w:p>
         </w:tc>
@@ -435,27 +521,39 @@
                 <w:color w:val="000000"/>
                 <w:lang w:eastAsia="pt-BR"/>
               </w:rPr>
-              <w:t>Endereço: RUA</w:t>
-            </w:r>
-            <w:r>
-              <w:rPr>
-                <w:rFonts w:ascii="Calibri" w:eastAsia="Times New Roman" w:hAnsi="Calibri" w:cs="Calibri"/>
-                <w:b/>
-                <w:bCs/>
-                <w:color w:val="000000"/>
-                <w:lang w:eastAsia="pt-BR"/>
-              </w:rPr>
-              <w:t xml:space="preserve"> OGIDIO DA SILVA N32 </w:t>
-            </w:r>
-            <w:r>
-              <w:rPr>
-                <w:rFonts w:ascii="Calibri" w:eastAsia="Times New Roman" w:hAnsi="Calibri" w:cs="Calibri"/>
-                <w:b/>
-                <w:bCs/>
-                <w:color w:val="000000"/>
-                <w:lang w:eastAsia="pt-BR"/>
-              </w:rPr>
-              <w:t>BLOCO 12 AP 13</w:t>
+              <w:t xml:space="preserve">Endereço: </w:t>
+            </w:r>
+            <w:r>
+              <w:rPr>
+                <w:rFonts w:ascii="Calibri" w:eastAsia="Times New Roman" w:hAnsi="Calibri" w:cs="Calibri"/>
+                <w:b/>
+                <w:bCs/>
+                <w:color w:val="000000"/>
+                <w:lang w:eastAsia="pt-BR"/>
+              </w:rPr>
+              <w:t>{{</w:t>
+            </w:r>
+            <w:proofErr w:type="spellStart"/>
+            <w:r>
+              <w:rPr>
+                <w:rFonts w:ascii="Calibri" w:eastAsia="Times New Roman" w:hAnsi="Calibri" w:cs="Calibri"/>
+                <w:b/>
+                <w:bCs/>
+                <w:color w:val="000000"/>
+                <w:lang w:eastAsia="pt-BR"/>
+              </w:rPr>
+              <w:t>endereco</w:t>
+            </w:r>
+            <w:proofErr w:type="spellEnd"/>
+            <w:r>
+              <w:rPr>
+                <w:rFonts w:ascii="Calibri" w:eastAsia="Times New Roman" w:hAnsi="Calibri" w:cs="Calibri"/>
+                <w:b/>
+                <w:bCs/>
+                <w:color w:val="000000"/>
+                <w:lang w:eastAsia="pt-BR"/>
+              </w:rPr>
+              <w:t>}}</w:t>
             </w:r>
           </w:p>
         </w:tc>
@@ -506,7 +604,7 @@
                 <w:color w:val="000000"/>
                 <w:lang w:eastAsia="pt-BR"/>
               </w:rPr>
-              <w:t>COLONINHA</w:t>
+              <w:t>{{bairro}}</w:t>
             </w:r>
           </w:p>
         </w:tc>
@@ -543,17 +641,17 @@
                 <w:color w:val="000000"/>
                 <w:lang w:eastAsia="pt-BR"/>
               </w:rPr>
-              <w:t>CEP: 89.</w:t>
-            </w:r>
-            <w:r>
-              <w:rPr>
-                <w:rFonts w:ascii="Calibri" w:eastAsia="Times New Roman" w:hAnsi="Calibri" w:cs="Calibri"/>
-                <w:b/>
-                <w:bCs/>
-                <w:color w:val="000000"/>
-                <w:lang w:eastAsia="pt-BR"/>
-              </w:rPr>
-              <w:t>110-260</w:t>
+              <w:t xml:space="preserve">CEP: </w:t>
+            </w:r>
+            <w:r>
+              <w:rPr>
+                <w:rFonts w:ascii="Calibri" w:eastAsia="Times New Roman" w:hAnsi="Calibri" w:cs="Calibri"/>
+                <w:b/>
+                <w:bCs/>
+                <w:color w:val="000000"/>
+                <w:lang w:eastAsia="pt-BR"/>
+              </w:rPr>
+              <w:t>{{cep}}</w:t>
             </w:r>
           </w:p>
         </w:tc>
@@ -599,7 +697,7 @@
                 <w:color w:val="000000"/>
                 <w:lang w:eastAsia="pt-BR"/>
               </w:rPr>
-              <w:t>GASPAR</w:t>
+              <w:t>{{cidade}}</w:t>
             </w:r>
           </w:p>
         </w:tc>
@@ -641,7 +739,17 @@
                 <w:color w:val="000000"/>
                 <w:lang w:eastAsia="pt-BR"/>
               </w:rPr>
-              <w:t>Estado: SANTA CATARINA</w:t>
+              <w:t xml:space="preserve">Estado: </w:t>
+            </w:r>
+            <w:r>
+              <w:rPr>
+                <w:rFonts w:ascii="Calibri" w:eastAsia="Times New Roman" w:hAnsi="Calibri" w:cs="Calibri"/>
+                <w:b/>
+                <w:bCs/>
+                <w:color w:val="000000"/>
+                <w:lang w:eastAsia="pt-BR"/>
+              </w:rPr>
+              <w:t>{{estado}}</w:t>
             </w:r>
           </w:p>
         </w:tc>
@@ -1561,7 +1669,25 @@
           <w:sz w:val="24"/>
           <w:szCs w:val="24"/>
         </w:rPr>
-        <w:t xml:space="preserve"> ou, ainda, se lhes for revogado o mandato outorgado;</w:t>
+        <w:t xml:space="preserve"> ou, ainda, se lhes for revogado o </w:t>
+      </w:r>
+      <w:proofErr w:type="gramStart"/>
+      <w:r>
+        <w:rPr>
+          <w:rFonts w:asciiTheme="majorHAnsi" w:hAnsiTheme="majorHAnsi" w:cstheme="majorHAnsi"/>
+          <w:sz w:val="24"/>
+          <w:szCs w:val="24"/>
+        </w:rPr>
+        <w:t>mandato</w:t>
+      </w:r>
+      <w:proofErr w:type="gramEnd"/>
+      <w:r>
+        <w:rPr>
+          <w:rFonts w:asciiTheme="majorHAnsi" w:hAnsiTheme="majorHAnsi" w:cstheme="majorHAnsi"/>
+          <w:sz w:val="24"/>
+          <w:szCs w:val="24"/>
+        </w:rPr>
+        <w:t xml:space="preserve"> outorgado;</w:t>
       </w:r>
     </w:p>
     <w:p>
@@ -1678,6 +1804,14 @@
         </w:rPr>
         <w:t xml:space="preserve">Jaraguá do Sul/SC, </w:t>
       </w:r>
+      <w:r>
+        <w:rPr>
+          <w:rFonts w:asciiTheme="majorHAnsi" w:hAnsiTheme="majorHAnsi" w:cstheme="majorHAnsi"/>
+          <w:sz w:val="24"/>
+          <w:szCs w:val="24"/>
+        </w:rPr>
+        <w:t>{{data}}</w:t>
+      </w:r>
     </w:p>
     <w:p>
       <w:pPr>
@@ -1732,25 +1866,7 @@
           <w:sz w:val="24"/>
           <w:szCs w:val="24"/>
         </w:rPr>
-        <w:t xml:space="preserve">             </w:t>
-      </w:r>
-    </w:p>
-    <w:p>
-      <w:pPr>
-        <w:jc w:val="both"/>
-        <w:rPr>
-          <w:rFonts w:asciiTheme="majorHAnsi" w:hAnsiTheme="majorHAnsi" w:cstheme="majorHAnsi"/>
-          <w:sz w:val="24"/>
-          <w:szCs w:val="24"/>
-        </w:rPr>
-      </w:pPr>
-      <w:r>
-        <w:rPr>
-          <w:rFonts w:asciiTheme="majorHAnsi" w:hAnsiTheme="majorHAnsi" w:cstheme="majorHAnsi"/>
-          <w:sz w:val="24"/>
-          <w:szCs w:val="24"/>
-        </w:rPr>
-        <w:t>_____________________________</w:t>
+        <w:t xml:space="preserve">   ____________________________</w:t>
       </w:r>
     </w:p>
     <w:p>

</xml_diff>